<commit_message>
Adicinonando arquivo extra .zip à resolução do exercício a fim de previnir problemas no download.
</commit_message>
<xml_diff>
--- a/Exercício 11 - Script Linux/Exercício 11 - Enunciado e Resolução.docx
+++ b/Exercício 11 - Script Linux/Exercício 11 - Enunciado e Resolução.docx
@@ -309,23 +309,8 @@
           <w:lang w:val="pt-PT"/>
           <w14:ligatures w14:val="none"/>
         </w:rPr>
-        <w:t>.</w:t>
-      </w:r>
-      <w:proofErr w:type="spellStart"/>
-      <w:r>
-        <w:rPr>
-          <w:rFonts w:ascii="Times New Roman" w:eastAsia="Times New Roman" w:hAnsi="Times New Roman" w:cs="Times New Roman"/>
-          <w:b/>
-          <w:bCs/>
-          <w:kern w:val="0"/>
-          <w:sz w:val="24"/>
-          <w:szCs w:val="24"/>
-          <w:lang w:val="pt-PT"/>
-          <w14:ligatures w14:val="none"/>
-        </w:rPr>
-        <w:t>sh</w:t>
-      </w:r>
-      <w:proofErr w:type="spellEnd"/>
+        <w:t>.sh</w:t>
+      </w:r>
       <w:r>
         <w:rPr>
           <w:rFonts w:ascii="Times New Roman" w:eastAsia="Times New Roman" w:hAnsi="Times New Roman" w:cs="Times New Roman"/>
@@ -1664,37 +1649,39 @@
             <w:lang w:val="pt-PT"/>
             <w14:ligatures w14:val="none"/>
           </w:rPr>
-          <w:t>M</w:t>
+          <w:t>Marco.sh</w:t>
         </w:r>
+      </w:hyperlink>
+      <w:r>
+        <w:t xml:space="preserve"> (para o arquivo diretamente em .</w:t>
+      </w:r>
+      <w:proofErr w:type="spellStart"/>
+      <w:r>
+        <w:t>sh</w:t>
+      </w:r>
+      <w:proofErr w:type="spellEnd"/>
+      <w:r>
+        <w:t xml:space="preserve">) ou </w:t>
+      </w:r>
+      <w:hyperlink r:id="rId6" w:history="1">
         <w:r>
           <w:rPr>
-            <w:rFonts w:ascii="Times New Roman" w:eastAsia="Times New Roman" w:hAnsi="Times New Roman" w:cs="Times New Roman"/>
-            <w:color w:val="0000FF"/>
-            <w:spacing w:val="-2"/>
-            <w:kern w:val="0"/>
-            <w:sz w:val="24"/>
-            <w:u w:val="single"/>
-            <w:lang w:val="pt-PT"/>
-            <w14:ligatures w14:val="none"/>
+            <w:rStyle w:val="Hyperlink"/>
           </w:rPr>
-          <w:t>a</w:t>
-        </w:r>
-        <w:r>
-          <w:rPr>
-            <w:rFonts w:ascii="Times New Roman" w:eastAsia="Times New Roman" w:hAnsi="Times New Roman" w:cs="Times New Roman"/>
-            <w:color w:val="0000FF"/>
-            <w:spacing w:val="-2"/>
-            <w:kern w:val="0"/>
-            <w:sz w:val="24"/>
-            <w:u w:val="single"/>
-            <w:lang w:val="pt-PT"/>
-            <w14:ligatures w14:val="none"/>
-          </w:rPr>
-          <w:t>rco.sh</w:t>
+          <w:t>Marco.zip</w:t>
         </w:r>
       </w:hyperlink>
+      <w:r>
+        <w:rPr>
+          <w:rFonts w:ascii="Times New Roman" w:eastAsia="Times New Roman" w:hAnsi="Times New Roman" w:cs="Times New Roman"/>
+          <w:kern w:val="0"/>
+          <w:sz w:val="24"/>
+          <w:lang w:val="pt-PT"/>
+          <w14:ligatures w14:val="none"/>
+        </w:rPr>
+        <w:t xml:space="preserve"> (para arquivo compactado)</w:t>
+      </w:r>
     </w:p>
-    <w:p/>
     <w:sectPr>
       <w:pgSz w:w="11900" w:h="16840"/>
       <w:pgMar w:top="1340" w:right="1417" w:bottom="280" w:left="1417" w:header="720" w:footer="720" w:gutter="0"/>
@@ -2882,6 +2869,29 @@
       <w:spacing w:val="5"/>
     </w:rPr>
   </w:style>
+  <w:style w:type="character" w:styleId="Hyperlink">
+    <w:name w:val="Hyperlink"/>
+    <w:basedOn w:val="Fontepargpadro"/>
+    <w:uiPriority w:val="99"/>
+    <w:unhideWhenUsed/>
+    <w:rsid w:val="009E1A7A"/>
+    <w:rPr>
+      <w:color w:val="0563C1" w:themeColor="hyperlink"/>
+      <w:u w:val="single"/>
+    </w:rPr>
+  </w:style>
+  <w:style w:type="character" w:styleId="MenoPendente">
+    <w:name w:val="Unresolved Mention"/>
+    <w:basedOn w:val="Fontepargpadro"/>
+    <w:uiPriority w:val="99"/>
+    <w:semiHidden/>
+    <w:unhideWhenUsed/>
+    <w:rsid w:val="009E1A7A"/>
+    <w:rPr>
+      <w:color w:val="605E5C"/>
+      <w:shd w:val="clear" w:color="auto" w:fill="E1DFDD"/>
+    </w:rPr>
+  </w:style>
 </w:styles>
 </file>
 

</xml_diff>